<commit_message>
not sure what this is
</commit_message>
<xml_diff>
--- a/CheckOutLoud Programmer Notes.docx
+++ b/CheckOutLoud Programmer Notes.docx
@@ -36,15 +36,12 @@
     </w:p>
     <w:p>
       <w:r>
-        <w:t xml:space="preserve">Branching </w:t>
-      </w:r>
-      <w:proofErr w:type="spellStart"/>
-      <w:r>
-        <w:t>lree</w:t>
-      </w:r>
-      <w:proofErr w:type="spellEnd"/>
-      <w:r>
-        <w:t xml:space="preserve"> of checklists</w:t>
+        <w:t>Branching t</w:t>
+      </w:r>
+      <w:bookmarkStart w:id="0" w:name="_GoBack"/>
+      <w:bookmarkEnd w:id="0"/>
+      <w:r>
+        <w:t>ree of checklists</w:t>
       </w:r>
     </w:p>
     <w:p>
@@ -208,8 +205,6 @@
       <w:r>
         <w:t>No major features planned</w:t>
       </w:r>
-      <w:bookmarkStart w:id="0" w:name="_GoBack"/>
-      <w:bookmarkEnd w:id="0"/>
     </w:p>
     <w:p>
       <w:pPr>

</xml_diff>

<commit_message>
Base for adding local notifications
</commit_message>
<xml_diff>
--- a/CheckOutLoud Programmer Notes.docx
+++ b/CheckOutLoud Programmer Notes.docx
@@ -6,11 +6,9 @@
       <w:pPr>
         <w:pStyle w:val="Title"/>
       </w:pPr>
-      <w:proofErr w:type="spellStart"/>
       <w:r>
         <w:t>CheckOutLoud</w:t>
       </w:r>
-      <w:proofErr w:type="spellEnd"/>
     </w:p>
     <w:p>
       <w:pPr>
@@ -44,33 +42,12 @@
     </w:p>
     <w:p>
       <w:r>
-        <w:t xml:space="preserve">Speech input uses </w:t>
-      </w:r>
-      <w:proofErr w:type="spellStart"/>
-      <w:r>
-        <w:t>OpenEars</w:t>
-      </w:r>
-      <w:proofErr w:type="spellEnd"/>
-    </w:p>
-    <w:p>
-      <w:r>
-        <w:t xml:space="preserve">Speech synthesis uses </w:t>
-      </w:r>
-      <w:proofErr w:type="spellStart"/>
-      <w:r>
-        <w:t>Flite</w:t>
-      </w:r>
-      <w:proofErr w:type="spellEnd"/>
-      <w:r>
-        <w:t xml:space="preserve"> (from same source as </w:t>
-      </w:r>
-      <w:proofErr w:type="spellStart"/>
-      <w:r>
-        <w:t>OpenEars</w:t>
-      </w:r>
-      <w:proofErr w:type="spellEnd"/>
-      <w:r>
-        <w:t>)</w:t>
+        <w:t>Speech input uses OpenEars</w:t>
+      </w:r>
+    </w:p>
+    <w:p>
+      <w:r>
+        <w:t>Speech synthesis uses Flite (from same source as OpenEars)</w:t>
       </w:r>
     </w:p>
     <w:p>
@@ -95,15 +72,7 @@
         <w:t xml:space="preserve"> out</w:t>
       </w:r>
       <w:r>
-        <w:t xml:space="preserve"> is complete if speech is enabled (next </w:t>
-      </w:r>
-      <w:proofErr w:type="spellStart"/>
-      <w:r>
-        <w:t>Flite</w:t>
-      </w:r>
-      <w:proofErr w:type="spellEnd"/>
-      <w:r>
-        <w:t xml:space="preserve"> spoken item will </w:t>
+        <w:t xml:space="preserve"> is complete if speech is enabled (next Flite spoken item will </w:t>
       </w:r>
       <w:r>
         <w:t>not be spoken</w:t>
@@ -192,13 +161,8 @@
     <w:p/>
     <w:p>
       <w:r>
-        <w:t xml:space="preserve">Preferences are not saved for next use of </w:t>
-      </w:r>
-      <w:proofErr w:type="spellStart"/>
-      <w:r>
-        <w:t>CheckOutLoud</w:t>
-      </w:r>
-      <w:proofErr w:type="spellEnd"/>
+        <w:t>Preferences are not saved for next use of CheckOutLoud</w:t>
+      </w:r>
     </w:p>
     <w:p>
       <w:pPr>
@@ -298,7 +262,6 @@
         </w:rPr>
         <w:t xml:space="preserve">If an audio route change occurs (due to such events as a phone call or audio use by another app while yours is in the background), you may need to reapply your preferred audio settings. Subscribe to the </w:t>
       </w:r>
-      <w:proofErr w:type="spellStart"/>
       <w:r>
         <w:rPr>
           <w:rFonts w:cs="Courier"/>
@@ -306,7 +269,6 @@
         </w:rPr>
         <w:t>AVAudioSessionRouteChangeNotification</w:t>
       </w:r>
-      <w:proofErr w:type="spellEnd"/>
       <w:r>
         <w:rPr>
           <w:rFonts w:cs="Lucida Grande"/>
@@ -351,23 +313,7 @@
           <w:rFonts w:cs="Courier"/>
           <w:color w:val="274EC0"/>
         </w:rPr>
-        <w:t>“</w:t>
-      </w:r>
-      <w:proofErr w:type="spellStart"/>
-      <w:r>
-        <w:rPr>
-          <w:rFonts w:cs="Courier"/>
-          <w:color w:val="274EC0"/>
-        </w:rPr>
-        <w:t>AVAudioSessionCategoryOptions</w:t>
-      </w:r>
-      <w:proofErr w:type="spellEnd"/>
-      <w:r>
-        <w:rPr>
-          <w:rFonts w:cs="Courier"/>
-          <w:color w:val="274EC0"/>
-        </w:rPr>
-        <w:t>”</w:t>
+        <w:t>“AVAudioSessionCategoryOptions”</w:t>
       </w:r>
       <w:r>
         <w:rPr>
@@ -420,74 +366,143 @@
           <w:color w:val="535353"/>
         </w:rPr>
       </w:pPr>
-      <w:proofErr w:type="spellStart"/>
-      <w:proofErr w:type="gramStart"/>
       <w:r>
         <w:rPr>
           <w:rFonts w:cs="Courier"/>
           <w:color w:val="535353"/>
         </w:rPr>
-        <w:t>applicationDidBecomeActive</w:t>
-      </w:r>
-      <w:proofErr w:type="spellEnd"/>
-      <w:proofErr w:type="gramEnd"/>
-      <w:r>
+        <w:t>applicationDidBecomeActive:</w:t>
+      </w:r>
+    </w:p>
+    <w:p>
+      <w:pPr>
         <w:rPr>
           <w:rFonts w:cs="Courier"/>
           <w:color w:val="535353"/>
         </w:rPr>
-        <w:t>:</w:t>
-      </w:r>
-    </w:p>
-    <w:p>
-      <w:pPr>
+      </w:pPr>
+    </w:p>
+    <w:p>
+      <w:r>
+        <w:t>Note</w:t>
+      </w:r>
+      <w:r>
+        <w:t xml:space="preserve"> that this (</w:t>
+      </w:r>
+      <w:r>
+        <w:t>http://stackoverflow.com/questions/21246853/ios-avaudiosession-route-change-notification-in-background</w:t>
+      </w:r>
+      <w:r>
+        <w:t xml:space="preserve">) says that if not actively playing music the app is suspended and unable to receive notifications from </w:t>
+      </w:r>
+      <w:r>
         <w:rPr>
           <w:rFonts w:cs="Courier"/>
-          <w:color w:val="535353"/>
-        </w:rPr>
-      </w:pPr>
-    </w:p>
-    <w:p>
-      <w:r>
-        <w:t>Note</w:t>
-      </w:r>
-      <w:r>
-        <w:t xml:space="preserve"> that this (</w:t>
-      </w:r>
-      <w:r>
-        <w:t>http://stackoverflow.com/questions/21246853/ios-avaudiosession-route-change-notification-in-background</w:t>
-      </w:r>
-      <w:r>
-        <w:t>) says that if not actively playing music the app is suspended a</w:t>
+          <w:color w:val="274EC0"/>
+        </w:rPr>
+        <w:t>AVAudioSessionRouteChangeNotification</w:t>
+      </w:r>
+    </w:p>
+    <w:p/>
+    <w:p>
+      <w:r>
+        <w:t>Somehow google maps is able to use audio intermittently from the background. It must be using the “location updates” option of the Background Modes.</w:t>
+      </w:r>
+    </w:p>
+    <w:p/>
+    <w:p>
+      <w:r>
+        <w:t>https://developer.apple.com/library/ios/documentation/iphone/conceptual/iphoneosprogrammingguide/ManagingYourApplicationsFlow/ManagingYourApplicationsFlow.html</w:t>
+      </w:r>
+    </w:p>
+    <w:p>
+      <w:pPr>
+        <w:rPr>
+          <w:rFonts w:ascii="Lucida Grande" w:hAnsi="Lucida Grande" w:cs="Lucida Grande"/>
+          <w:sz w:val="26"/>
+          <w:szCs w:val="26"/>
+        </w:rPr>
+      </w:pPr>
+      <w:r>
+        <w:rPr>
+          <w:rFonts w:ascii="Lucida Grande" w:hAnsi="Lucida Grande" w:cs="Lucida Grande"/>
+          <w:sz w:val="26"/>
+          <w:szCs w:val="26"/>
+        </w:rPr>
+        <w:t>The system moves apps to the suspended state automatically and does not notify them before doing so.</w:t>
+      </w:r>
+    </w:p>
+    <w:p>
+      <w:pPr>
+        <w:rPr>
+          <w:rFonts w:ascii="Lucida Grande" w:hAnsi="Lucida Grande" w:cs="Lucida Grande"/>
+          <w:sz w:val="26"/>
+          <w:szCs w:val="26"/>
+        </w:rPr>
+      </w:pPr>
+      <w:r>
+        <w:rPr>
+          <w:rFonts w:ascii="Lucida Grande" w:hAnsi="Lucida Grande" w:cs="Lucida Grande"/>
+          <w:sz w:val="26"/>
+          <w:szCs w:val="26"/>
+        </w:rPr>
+        <w:br w:type="column"/>
+      </w:r>
+      <w:r>
+        <w:rPr>
+          <w:rFonts w:ascii="Lucida Grande" w:hAnsi="Lucida Grande" w:cs="Lucida Grande"/>
+          <w:sz w:val="26"/>
+          <w:szCs w:val="26"/>
+        </w:rPr>
+        <w:t>local notifications</w:t>
+      </w:r>
+    </w:p>
+    <w:p>
+      <w:pPr>
+        <w:rPr>
+          <w:rFonts w:ascii="Lucida Grande" w:hAnsi="Lucida Grande" w:cs="Lucida Grande"/>
+          <w:sz w:val="26"/>
+          <w:szCs w:val="26"/>
+        </w:rPr>
+      </w:pPr>
+      <w:r>
+        <w:rPr>
+          <w:rFonts w:ascii="Lucida Grande" w:hAnsi="Lucida Grande" w:cs="Lucida Grande"/>
+          <w:sz w:val="26"/>
+          <w:szCs w:val="26"/>
+        </w:rPr>
+        <w:t>schedule event</w:t>
+      </w:r>
+    </w:p>
+    <w:p>
+      <w:pPr>
+        <w:rPr>
+          <w:rFonts w:ascii="Lucida Grande" w:hAnsi="Lucida Grande" w:cs="Lucida Grande"/>
+          <w:sz w:val="26"/>
+          <w:szCs w:val="26"/>
+        </w:rPr>
+      </w:pPr>
+    </w:p>
+    <w:p>
+      <w:pPr>
+        <w:rPr>
+          <w:rFonts w:ascii="Lucida Grande" w:hAnsi="Lucida Grande" w:cs="Lucida Grande"/>
+          <w:sz w:val="26"/>
+          <w:szCs w:val="26"/>
+        </w:rPr>
+      </w:pPr>
+    </w:p>
+    <w:p>
+      <w:r>
+        <w:rPr>
+          <w:rFonts w:ascii="Lucida Grande" w:hAnsi="Lucida Grande" w:cs="Lucida Grande"/>
+          <w:sz w:val="26"/>
+          <w:szCs w:val="26"/>
+        </w:rPr>
+        <w:t>what I want is a “service”</w:t>
       </w:r>
       <w:bookmarkStart w:id="0" w:name="_GoBack"/>
       <w:bookmarkEnd w:id="0"/>
-      <w:r>
-        <w:t xml:space="preserve">nd unable to receive notifications from </w:t>
-      </w:r>
-      <w:proofErr w:type="spellStart"/>
-      <w:r>
-        <w:rPr>
-          <w:rFonts w:cs="Courier"/>
-          <w:color w:val="274EC0"/>
-        </w:rPr>
-        <w:t>AVAudioSessionRouteChangeNotification</w:t>
-      </w:r>
-      <w:proofErr w:type="spellEnd"/>
-    </w:p>
-    <w:p/>
-    <w:p>
-      <w:r>
-        <w:t xml:space="preserve">Somehow </w:t>
-      </w:r>
-      <w:proofErr w:type="spellStart"/>
-      <w:r>
-        <w:t>google</w:t>
-      </w:r>
-      <w:proofErr w:type="spellEnd"/>
-      <w:r>
-        <w:t xml:space="preserve"> maps is able to use audio intermittently from the background. It must be using the “location updates” option of the Background Modes.</w:t>
-      </w:r>
     </w:p>
     <w:sectPr>
       <w:pgSz w:w="12240" w:h="15840"/>

</xml_diff>